<commit_message>
correcion de ortografia 1
</commit_message>
<xml_diff>
--- a/Informe de auto evaluación individual.docx
+++ b/Informe de auto evaluación individual.docx
@@ -6,11 +6,17 @@
       <w:pPr>
         <w:jc w:val="center"/>
         <w:rPr>
-          <w:lang w:val="es-MX"/>
-        </w:rPr>
-      </w:pPr>
-      <w:r>
-        <w:rPr>
+          <w:rFonts w:ascii="Arial" w:hAnsi="Arial" w:cs="Arial"/>
+          <w:sz w:val="24"/>
+          <w:szCs w:val="24"/>
+          <w:lang w:val="es-MX"/>
+        </w:rPr>
+      </w:pPr>
+      <w:r>
+        <w:rPr>
+          <w:rFonts w:ascii="Arial" w:hAnsi="Arial" w:cs="Arial"/>
+          <w:sz w:val="24"/>
+          <w:szCs w:val="24"/>
           <w:lang w:val="es-MX"/>
         </w:rPr>
         <w:t>Informe de auto evaluación individual</w:t>
@@ -19,11 +25,17 @@
     <w:p>
       <w:pPr>
         <w:rPr>
-          <w:lang w:val="es-MX"/>
-        </w:rPr>
-      </w:pPr>
-      <w:r>
-        <w:rPr>
+          <w:rFonts w:ascii="Arial" w:hAnsi="Arial" w:cs="Arial"/>
+          <w:sz w:val="24"/>
+          <w:szCs w:val="24"/>
+          <w:lang w:val="es-MX"/>
+        </w:rPr>
+      </w:pPr>
+      <w:r>
+        <w:rPr>
+          <w:rFonts w:ascii="Arial" w:hAnsi="Arial" w:cs="Arial"/>
+          <w:sz w:val="24"/>
+          <w:szCs w:val="24"/>
           <w:lang w:val="es-MX"/>
         </w:rPr>
         <w:t>¿Qué aprendí?</w:t>
@@ -32,142 +44,166 @@
     <w:p>
       <w:pPr>
         <w:rPr>
-          <w:lang w:val="es-MX"/>
-        </w:rPr>
-      </w:pPr>
-      <w:r>
-        <w:rPr>
-          <w:lang w:val="es-MX"/>
-        </w:rPr>
-        <w:t xml:space="preserve">La verdad considero que al haber realizado el proyecto de manera individual pude aprender </w:t>
-      </w:r>
-      <w:r>
-        <w:rPr>
-          <w:lang w:val="es-MX"/>
-        </w:rPr>
-        <w:t>bastante</w:t>
-      </w:r>
-      <w:r>
-        <w:rPr>
-          <w:lang w:val="es-MX"/>
-        </w:rPr>
-        <w:t xml:space="preserve"> y retomar conceptos que en otras ocasiones no </w:t>
-      </w:r>
-      <w:r>
-        <w:rPr>
-          <w:lang w:val="es-MX"/>
-        </w:rPr>
-        <w:t>tenía</w:t>
-      </w:r>
-      <w:r>
-        <w:rPr>
-          <w:lang w:val="es-MX"/>
-        </w:rPr>
-        <w:t xml:space="preserve"> claro, además en los trabajos en grupo cada uno suele irse por su fuerte, en mi caso soy más de programar y la parte de modelado casi no me llama la atención pero con el proyecto pude enfatizar en esto y consolidar más mi aprendizaje en cuanto al </w:t>
+          <w:rFonts w:ascii="Arial" w:hAnsi="Arial" w:cs="Arial"/>
+          <w:color w:val="000000"/>
+          <w:sz w:val="24"/>
+          <w:szCs w:val="24"/>
+          <w:shd w:val="clear" w:color="auto" w:fill="FFFFFF"/>
+        </w:rPr>
+      </w:pPr>
+      <w:r>
+        <w:rPr>
+          <w:rFonts w:ascii="Arial" w:hAnsi="Arial" w:cs="Arial"/>
+          <w:color w:val="000000"/>
+          <w:sz w:val="24"/>
+          <w:szCs w:val="24"/>
+          <w:shd w:val="clear" w:color="auto" w:fill="FFFFFF"/>
+        </w:rPr>
+        <w:t xml:space="preserve">La verdad considero que al haber realizado el proyecto de manera individual pude aprender bastante y retomar conceptos que en otras ocasiones no tenía claro, además en los trabajos en grupo cada uno suele irse por su fuerte, en mi caso soy más de programar y la parte de modelado casi no me llama la atención, pero con el proyecto pude enfatizar en esto y consolidar más mi aprendizaje en cuanto al </w:t>
       </w:r>
       <w:proofErr w:type="spellStart"/>
       <w:r>
         <w:rPr>
-          <w:lang w:val="es-MX"/>
+          <w:rFonts w:ascii="Arial" w:hAnsi="Arial" w:cs="Arial"/>
+          <w:color w:val="000000"/>
+          <w:sz w:val="24"/>
+          <w:szCs w:val="24"/>
+          <w:shd w:val="clear" w:color="auto" w:fill="FFFFFF"/>
         </w:rPr>
         <w:t>uml</w:t>
       </w:r>
       <w:proofErr w:type="spellEnd"/>
       <w:r>
         <w:rPr>
-          <w:lang w:val="es-MX"/>
+          <w:rFonts w:ascii="Arial" w:hAnsi="Arial" w:cs="Arial"/>
+          <w:color w:val="000000"/>
+          <w:sz w:val="24"/>
+          <w:szCs w:val="24"/>
+          <w:shd w:val="clear" w:color="auto" w:fill="FFFFFF"/>
         </w:rPr>
         <w:t xml:space="preserve">, además aprendí el uso de nuevas librerías pues la principal es </w:t>
       </w:r>
       <w:proofErr w:type="spellStart"/>
       <w:r>
         <w:rPr>
-          <w:lang w:val="es-MX"/>
+          <w:rFonts w:ascii="Arial" w:hAnsi="Arial" w:cs="Arial"/>
+          <w:color w:val="000000"/>
+          <w:sz w:val="24"/>
+          <w:szCs w:val="24"/>
+          <w:shd w:val="clear" w:color="auto" w:fill="FFFFFF"/>
         </w:rPr>
         <w:t>streamlit</w:t>
       </w:r>
       <w:proofErr w:type="spellEnd"/>
       <w:r>
         <w:rPr>
-          <w:lang w:val="es-MX"/>
+          <w:rFonts w:ascii="Arial" w:hAnsi="Arial" w:cs="Arial"/>
+          <w:color w:val="000000"/>
+          <w:sz w:val="24"/>
+          <w:szCs w:val="24"/>
+          <w:shd w:val="clear" w:color="auto" w:fill="FFFFFF"/>
         </w:rPr>
         <w:t xml:space="preserve">, pero también para el programa use otras como </w:t>
       </w:r>
       <w:proofErr w:type="spellStart"/>
       <w:r>
         <w:rPr>
-          <w:lang w:val="es-MX"/>
+          <w:rFonts w:ascii="Arial" w:hAnsi="Arial" w:cs="Arial"/>
+          <w:color w:val="000000"/>
+          <w:sz w:val="24"/>
+          <w:szCs w:val="24"/>
+          <w:shd w:val="clear" w:color="auto" w:fill="FFFFFF"/>
         </w:rPr>
         <w:t>matploltit</w:t>
       </w:r>
       <w:proofErr w:type="spellEnd"/>
       <w:r>
         <w:rPr>
-          <w:lang w:val="es-MX"/>
+          <w:rFonts w:ascii="Arial" w:hAnsi="Arial" w:cs="Arial"/>
+          <w:color w:val="000000"/>
+          <w:sz w:val="24"/>
+          <w:szCs w:val="24"/>
+          <w:shd w:val="clear" w:color="auto" w:fill="FFFFFF"/>
         </w:rPr>
         <w:t xml:space="preserve"> y </w:t>
       </w:r>
       <w:proofErr w:type="spellStart"/>
       <w:r>
         <w:rPr>
-          <w:lang w:val="es-MX"/>
+          <w:rFonts w:ascii="Arial" w:hAnsi="Arial" w:cs="Arial"/>
+          <w:color w:val="000000"/>
+          <w:sz w:val="24"/>
+          <w:szCs w:val="24"/>
+          <w:shd w:val="clear" w:color="auto" w:fill="FFFFFF"/>
         </w:rPr>
         <w:t>fpdf</w:t>
       </w:r>
       <w:proofErr w:type="spellEnd"/>
       <w:r>
         <w:rPr>
-          <w:lang w:val="es-MX"/>
-        </w:rPr>
-        <w:t xml:space="preserve">, además de familiarizarme mas con la sintaxis y semántica de Python la cual es mucho más fácil </w:t>
-      </w:r>
-      <w:r>
-        <w:rPr>
-          <w:lang w:val="es-MX"/>
-        </w:rPr>
-        <w:t>qu</w:t>
-      </w:r>
-      <w:r>
-        <w:rPr>
-          <w:lang w:val="es-MX"/>
-        </w:rPr>
-        <w:t xml:space="preserve">e c y </w:t>
+          <w:rFonts w:ascii="Arial" w:hAnsi="Arial" w:cs="Arial"/>
+          <w:color w:val="000000"/>
+          <w:sz w:val="24"/>
+          <w:szCs w:val="24"/>
+          <w:shd w:val="clear" w:color="auto" w:fill="FFFFFF"/>
+        </w:rPr>
+        <w:t xml:space="preserve">, además de familiarizarme más con la sintaxis y semántica de Python la cual es mucho más fácil que c y </w:t>
       </w:r>
       <w:proofErr w:type="spellStart"/>
       <w:r>
         <w:rPr>
-          <w:lang w:val="es-MX"/>
+          <w:rFonts w:ascii="Arial" w:hAnsi="Arial" w:cs="Arial"/>
+          <w:color w:val="000000"/>
+          <w:sz w:val="24"/>
+          <w:szCs w:val="24"/>
+          <w:shd w:val="clear" w:color="auto" w:fill="FFFFFF"/>
         </w:rPr>
         <w:t>c++</w:t>
       </w:r>
       <w:proofErr w:type="spellEnd"/>
       <w:r>
         <w:rPr>
-          <w:lang w:val="es-MX"/>
-        </w:rPr>
-        <w:t xml:space="preserve"> finalmente el uso de pruebas unitarias y excepciones me quedo mucho más claro. </w:t>
+          <w:rFonts w:ascii="Arial" w:hAnsi="Arial" w:cs="Arial"/>
+          <w:color w:val="000000"/>
+          <w:sz w:val="24"/>
+          <w:szCs w:val="24"/>
+          <w:shd w:val="clear" w:color="auto" w:fill="FFFFFF"/>
+        </w:rPr>
+        <w:t xml:space="preserve"> finalmente el uso de pruebas unitarias y excepciones me quedo mucho más claro.</w:t>
       </w:r>
     </w:p>
     <w:p>
       <w:pPr>
         <w:rPr>
-          <w:lang w:val="es-MX"/>
-        </w:rPr>
-      </w:pPr>
-      <w:r>
-        <w:rPr>
+          <w:rFonts w:ascii="Arial" w:hAnsi="Arial" w:cs="Arial"/>
+          <w:sz w:val="24"/>
+          <w:szCs w:val="24"/>
+          <w:lang w:val="es-MX"/>
+        </w:rPr>
+      </w:pPr>
+      <w:r>
+        <w:rPr>
+          <w:rFonts w:ascii="Arial" w:hAnsi="Arial" w:cs="Arial"/>
+          <w:sz w:val="24"/>
+          <w:szCs w:val="24"/>
           <w:lang w:val="es-MX"/>
         </w:rPr>
         <w:t>¿Qué me gust</w:t>
       </w:r>
       <w:r>
         <w:rPr>
+          <w:rFonts w:ascii="Arial" w:hAnsi="Arial" w:cs="Arial"/>
+          <w:sz w:val="24"/>
+          <w:szCs w:val="24"/>
           <w:lang w:val="es-MX"/>
         </w:rPr>
         <w:t>ó</w:t>
       </w:r>
       <w:r>
         <w:rPr>
+          <w:rFonts w:ascii="Arial" w:hAnsi="Arial" w:cs="Arial"/>
+          <w:sz w:val="24"/>
+          <w:szCs w:val="24"/>
           <w:lang w:val="es-MX"/>
         </w:rPr>
         <w:t>?</w:t>
@@ -176,48 +212,76 @@
     <w:p>
       <w:pPr>
         <w:rPr>
-          <w:lang w:val="es-MX"/>
-        </w:rPr>
-      </w:pPr>
-      <w:r>
-        <w:rPr>
-          <w:lang w:val="es-MX"/>
-        </w:rPr>
-        <w:t>Lo que más me gusto fue empezar a usar inter</w:t>
-      </w:r>
-      <w:r>
-        <w:rPr>
-          <w:lang w:val="es-MX"/>
-        </w:rPr>
-        <w:t>fa</w:t>
-      </w:r>
-      <w:r>
-        <w:rPr>
-          <w:lang w:val="es-MX"/>
-        </w:rPr>
-        <w:t>ses graficas ya que esto se aproxima más a lo que en el mundo laboral se hace, además de ser más satisfactorio ver todo en un lugar diferente a la consola, me gusto mucho como quedo todo el programa y además todo lo que aprendí durante la realización de este ya que siento que es conocimiento que me será útil en el futuro.</w:t>
+          <w:rFonts w:ascii="Arial" w:hAnsi="Arial" w:cs="Arial"/>
+          <w:color w:val="000000"/>
+          <w:sz w:val="24"/>
+          <w:szCs w:val="24"/>
+          <w:shd w:val="clear" w:color="auto" w:fill="FFFFFF"/>
+        </w:rPr>
+      </w:pPr>
+      <w:r>
+        <w:rPr>
+          <w:rFonts w:ascii="Arial" w:hAnsi="Arial" w:cs="Arial"/>
+          <w:color w:val="000000"/>
+          <w:sz w:val="24"/>
+          <w:szCs w:val="24"/>
+          <w:shd w:val="clear" w:color="auto" w:fill="FFFFFF"/>
+        </w:rPr>
+        <w:t xml:space="preserve">Lo que más me gusto fue empezar a usar interfases gráficas, ya que esto se aproxima más a lo que en el mundo laboral se hace, además de ser más satisfactorio ver todo en un lugar diferente a la consola, me </w:t>
+      </w:r>
+      <w:r>
+        <w:rPr>
+          <w:rFonts w:ascii="Arial" w:hAnsi="Arial" w:cs="Arial"/>
+          <w:color w:val="000000"/>
+          <w:sz w:val="24"/>
+          <w:szCs w:val="24"/>
+          <w:shd w:val="clear" w:color="auto" w:fill="FFFFFF"/>
+        </w:rPr>
+        <w:t>gustó</w:t>
+      </w:r>
+      <w:r>
+        <w:rPr>
+          <w:rFonts w:ascii="Arial" w:hAnsi="Arial" w:cs="Arial"/>
+          <w:color w:val="000000"/>
+          <w:sz w:val="24"/>
+          <w:szCs w:val="24"/>
+          <w:shd w:val="clear" w:color="auto" w:fill="FFFFFF"/>
+        </w:rPr>
+        <w:t xml:space="preserve"> mucho como quedo todo el programa y además todo lo que aprendí durante la realización de este, porque siento que es conocimiento que me será útil en el futuro.</w:t>
       </w:r>
     </w:p>
     <w:p>
       <w:pPr>
         <w:rPr>
-          <w:lang w:val="es-MX"/>
-        </w:rPr>
-      </w:pPr>
-      <w:r>
-        <w:rPr>
+          <w:rFonts w:ascii="Arial" w:hAnsi="Arial" w:cs="Arial"/>
+          <w:sz w:val="24"/>
+          <w:szCs w:val="24"/>
+          <w:lang w:val="es-MX"/>
+        </w:rPr>
+      </w:pPr>
+      <w:r>
+        <w:rPr>
+          <w:rFonts w:ascii="Arial" w:hAnsi="Arial" w:cs="Arial"/>
+          <w:sz w:val="24"/>
+          <w:szCs w:val="24"/>
           <w:lang w:val="es-MX"/>
         </w:rPr>
         <w:t>¿Qué no me gust</w:t>
       </w:r>
       <w:r>
         <w:rPr>
+          <w:rFonts w:ascii="Arial" w:hAnsi="Arial" w:cs="Arial"/>
+          <w:sz w:val="24"/>
+          <w:szCs w:val="24"/>
           <w:lang w:val="es-MX"/>
         </w:rPr>
         <w:t>ó</w:t>
       </w:r>
       <w:r>
         <w:rPr>
+          <w:rFonts w:ascii="Arial" w:hAnsi="Arial" w:cs="Arial"/>
+          <w:sz w:val="24"/>
+          <w:szCs w:val="24"/>
           <w:lang w:val="es-MX"/>
         </w:rPr>
         <w:t>?</w:t>
@@ -226,68 +290,60 @@
     <w:p>
       <w:pPr>
         <w:rPr>
-          <w:lang w:val="es-MX"/>
-        </w:rPr>
-      </w:pPr>
-      <w:r>
-        <w:rPr>
-          <w:lang w:val="es-MX"/>
-        </w:rPr>
-        <w:t xml:space="preserve">Para ser sincero lo único que no me gusta de este tipo de trabajos es la parte que esta fuera de la codificación, de hecho el hacer este informe no es que me fascine, también las partes del </w:t>
+          <w:rFonts w:ascii="Arial" w:hAnsi="Arial" w:cs="Arial"/>
+          <w:color w:val="000000"/>
+          <w:sz w:val="24"/>
+          <w:szCs w:val="24"/>
+          <w:shd w:val="clear" w:color="auto" w:fill="FFFFFF"/>
+        </w:rPr>
+      </w:pPr>
+      <w:r>
+        <w:rPr>
+          <w:rFonts w:ascii="Arial" w:hAnsi="Arial" w:cs="Arial"/>
+          <w:color w:val="000000"/>
+          <w:sz w:val="24"/>
+          <w:szCs w:val="24"/>
+          <w:shd w:val="clear" w:color="auto" w:fill="FFFFFF"/>
+        </w:rPr>
+        <w:t xml:space="preserve">Para ser sincero lo único que no me gusta de este tipo de trabajos es la parte que está fuera de la codificación, de hecho el hacer este informe no es que me fascine, también las partes del </w:t>
       </w:r>
       <w:proofErr w:type="spellStart"/>
       <w:r>
         <w:rPr>
-          <w:lang w:val="es-MX"/>
+          <w:rFonts w:ascii="Arial" w:hAnsi="Arial" w:cs="Arial"/>
+          <w:color w:val="000000"/>
+          <w:sz w:val="24"/>
+          <w:szCs w:val="24"/>
+          <w:shd w:val="clear" w:color="auto" w:fill="FFFFFF"/>
         </w:rPr>
         <w:t>uml</w:t>
       </w:r>
       <w:proofErr w:type="spellEnd"/>
       <w:r>
         <w:rPr>
-          <w:lang w:val="es-MX"/>
-        </w:rPr>
-        <w:t xml:space="preserve">, me parecen tediosas, </w:t>
-      </w:r>
-      <w:r>
-        <w:rPr>
-          <w:lang w:val="es-MX"/>
-        </w:rPr>
-        <w:t>ya que siento que la parte donde mejor se me da y más me fluye además de ser más satisfactorio de hacer e</w:t>
-      </w:r>
-      <w:r>
-        <w:rPr>
-          <w:lang w:val="es-MX"/>
-        </w:rPr>
-        <w:t>s</w:t>
-      </w:r>
-      <w:r>
-        <w:rPr>
-          <w:lang w:val="es-MX"/>
-        </w:rPr>
-        <w:t xml:space="preserve"> la parte de programar y es por eso que lo demás no es como que lo deteste pero si pudiera elegir no lo haría, es más estuve muy tentado a conseguir compañero solo para que </w:t>
-      </w:r>
-      <w:r>
-        <w:rPr>
-          <w:lang w:val="es-MX"/>
-        </w:rPr>
-        <w:t>é</w:t>
-      </w:r>
-      <w:r>
-        <w:rPr>
-          <w:lang w:val="es-MX"/>
-        </w:rPr>
-        <w:t>l hiciera todo la parte que no fuera código, pero pues tome la decisión de hacerlo solo porque pues a pesar de que no me guste mucho se que son cosas que debo de hacer y son importantes, pero es que me dan mucha pereza.</w:t>
+          <w:rFonts w:ascii="Arial" w:hAnsi="Arial" w:cs="Arial"/>
+          <w:color w:val="000000"/>
+          <w:sz w:val="24"/>
+          <w:szCs w:val="24"/>
+          <w:shd w:val="clear" w:color="auto" w:fill="FFFFFF"/>
+        </w:rPr>
+        <w:t>, me parecen tediosas, ya que siento que la parte donde mejor se me da y más me fluye además de ser más satisfactorio de hacer es la parte de programar y es por eso que lo demás no es como que lo deteste, pero si pudiera elegir no lo haría, es más estuve muy tentado a conseguir compañero solo para que él hiciera toda la parte que no fuera código, pero pues tome la decisión de hacerlo solo porque pues a pesar de que no me guste mucho sé que son cosas que debo de hacer y son importantes, pero es que me dan mucha pereza.</w:t>
       </w:r>
     </w:p>
     <w:p>
       <w:pPr>
         <w:rPr>
-          <w:lang w:val="es-MX"/>
-        </w:rPr>
-      </w:pPr>
-      <w:r>
-        <w:rPr>
+          <w:rFonts w:ascii="Arial" w:hAnsi="Arial" w:cs="Arial"/>
+          <w:sz w:val="24"/>
+          <w:szCs w:val="24"/>
+          <w:lang w:val="es-MX"/>
+        </w:rPr>
+      </w:pPr>
+      <w:r>
+        <w:rPr>
+          <w:rFonts w:ascii="Arial" w:hAnsi="Arial" w:cs="Arial"/>
+          <w:sz w:val="24"/>
+          <w:szCs w:val="24"/>
           <w:lang w:val="es-MX"/>
         </w:rPr>
         <w:t>¿Qué hizo cada uno de los miembros?</w:t>
@@ -296,48 +352,38 @@
     <w:p>
       <w:pPr>
         <w:rPr>
-          <w:lang w:val="es-MX"/>
-        </w:rPr>
-      </w:pPr>
-      <w:r>
-        <w:rPr>
-          <w:lang w:val="es-MX"/>
-        </w:rPr>
-        <w:t xml:space="preserve">La verdad todos lo hicieron de 10 si no hubiera sido por mi pareja no hubiera podido haber hecho ni el 1% de lo que hice, el equipo me acarreo y no puedo decir nada más que felicitaciones a todos por </w:t>
-      </w:r>
-      <w:r>
-        <w:rPr>
-          <w:lang w:val="es-MX"/>
-        </w:rPr>
-        <w:t>acogerme</w:t>
-      </w:r>
-      <w:r>
-        <w:rPr>
-          <w:lang w:val="es-MX"/>
-        </w:rPr>
-        <w:t xml:space="preserve"> en tan maravillo</w:t>
-      </w:r>
-      <w:r>
-        <w:rPr>
-          <w:lang w:val="es-MX"/>
-        </w:rPr>
-        <w:t>so</w:t>
-      </w:r>
-      <w:r>
-        <w:rPr>
-          <w:lang w:val="es-MX"/>
-        </w:rPr>
-        <w:t xml:space="preserve"> grupo, fuera de bromas pues creo que hice un buen trabajo la verdad estoy conforme de lo que hice.</w:t>
+          <w:rFonts w:ascii="Arial" w:hAnsi="Arial" w:cs="Arial"/>
+          <w:color w:val="000000"/>
+          <w:sz w:val="24"/>
+          <w:szCs w:val="24"/>
+          <w:shd w:val="clear" w:color="auto" w:fill="FFFFFF"/>
+        </w:rPr>
+      </w:pPr>
+      <w:r>
+        <w:rPr>
+          <w:rFonts w:ascii="Arial" w:hAnsi="Arial" w:cs="Arial"/>
+          <w:color w:val="000000"/>
+          <w:sz w:val="24"/>
+          <w:szCs w:val="24"/>
+          <w:shd w:val="clear" w:color="auto" w:fill="FFFFFF"/>
+        </w:rPr>
+        <w:t>La verdad todos lo hicieron de 10 si no hubiera sido por mi pareja, no hubiera podido haber hecho ni el 1% de lo que hice, el equipo me acarreo y no puedo decir nada más que felicitaciones a todos por acogerme en tan maravilloso grupo, fuera de bromas pues creo que hice un buen trabajo la verdad estoy conforme de lo que hice.</w:t>
       </w:r>
     </w:p>
     <w:p>
       <w:pPr>
         <w:rPr>
-          <w:lang w:val="es-MX"/>
-        </w:rPr>
-      </w:pPr>
-      <w:r>
-        <w:rPr>
+          <w:rFonts w:ascii="Arial" w:hAnsi="Arial" w:cs="Arial"/>
+          <w:sz w:val="24"/>
+          <w:szCs w:val="24"/>
+          <w:lang w:val="es-MX"/>
+        </w:rPr>
+      </w:pPr>
+      <w:r>
+        <w:rPr>
+          <w:rFonts w:ascii="Arial" w:hAnsi="Arial" w:cs="Arial"/>
+          <w:sz w:val="24"/>
+          <w:szCs w:val="24"/>
           <w:lang w:val="es-MX"/>
         </w:rPr>
         <w:t>¿Qué nota me pongo?</w:t>
@@ -346,24 +392,49 @@
     <w:p>
       <w:pPr>
         <w:rPr>
-          <w:lang w:val="es-MX"/>
-        </w:rPr>
-      </w:pPr>
-      <w:r>
-        <w:rPr>
-          <w:lang w:val="es-MX"/>
-        </w:rPr>
-        <w:t>La verdad me pongo un 5 porque trate de ir más allá de lo que pedía el proyecto ya que mi meta es un 5 en este proyecto final, para así sacar la materia en 4.8, cualquier aporte en la nota que la profe quiera dar para que ese promedio suba es altamente aceptado.</w:t>
+          <w:rFonts w:ascii="Arial" w:hAnsi="Arial" w:cs="Arial"/>
+          <w:color w:val="000000"/>
+          <w:sz w:val="24"/>
+          <w:szCs w:val="24"/>
+          <w:shd w:val="clear" w:color="auto" w:fill="FFFFFF"/>
+        </w:rPr>
+      </w:pPr>
+      <w:r>
+        <w:rPr>
+          <w:rFonts w:ascii="Arial" w:hAnsi="Arial" w:cs="Arial"/>
+          <w:color w:val="000000"/>
+          <w:sz w:val="24"/>
+          <w:szCs w:val="24"/>
+          <w:shd w:val="clear" w:color="auto" w:fill="FFFFFF"/>
+        </w:rPr>
+        <w:t xml:space="preserve">La verdad me pongo un 5 porque trate de ir más allá de lo que pedía el proyecto, ya que mi meta es un 5 en este proyecto final, para así sacar la materia en 4.8, </w:t>
+      </w:r>
+      <w:r>
+        <w:rPr>
+          <w:rFonts w:ascii="Arial" w:hAnsi="Arial" w:cs="Arial"/>
+          <w:color w:val="000000"/>
+          <w:sz w:val="24"/>
+          <w:szCs w:val="24"/>
+          <w:shd w:val="clear" w:color="auto" w:fill="FFFFFF"/>
+        </w:rPr>
+        <w:lastRenderedPageBreak/>
+        <w:t>cualquier aporte en la nota que la profe quiera dar para que ese promedio suba es altamente aceptado.</w:t>
       </w:r>
     </w:p>
     <w:p>
       <w:pPr>
         <w:rPr>
-          <w:lang w:val="es-MX"/>
-        </w:rPr>
-      </w:pPr>
-      <w:r>
-        <w:rPr>
+          <w:rFonts w:ascii="Arial" w:hAnsi="Arial" w:cs="Arial"/>
+          <w:sz w:val="24"/>
+          <w:szCs w:val="24"/>
+          <w:lang w:val="es-MX"/>
+        </w:rPr>
+      </w:pPr>
+      <w:r>
+        <w:rPr>
+          <w:rFonts w:ascii="Arial" w:hAnsi="Arial" w:cs="Arial"/>
+          <w:sz w:val="24"/>
+          <w:szCs w:val="24"/>
           <w:lang w:val="es-MX"/>
         </w:rPr>
         <w:t>principales problemas</w:t>
@@ -372,141 +443,87 @@
     <w:p>
       <w:pPr>
         <w:rPr>
-          <w:lang w:val="es-MX"/>
-        </w:rPr>
-      </w:pPr>
-      <w:r>
-        <w:rPr>
-          <w:lang w:val="es-MX"/>
-        </w:rPr>
-        <w:t>lo que más me cost</w:t>
-      </w:r>
-      <w:r>
-        <w:rPr>
-          <w:lang w:val="es-MX"/>
-        </w:rPr>
-        <w:t>ó</w:t>
-      </w:r>
-      <w:r>
-        <w:rPr>
-          <w:lang w:val="es-MX"/>
-        </w:rPr>
-        <w:t xml:space="preserve"> en principio fue la realización del </w:t>
+          <w:rFonts w:ascii="Arial" w:hAnsi="Arial" w:cs="Arial"/>
+          <w:sz w:val="24"/>
+          <w:szCs w:val="24"/>
+          <w:lang w:val="es-MX"/>
+        </w:rPr>
+      </w:pPr>
+      <w:r>
+        <w:rPr>
+          <w:rFonts w:ascii="Arial" w:hAnsi="Arial" w:cs="Arial"/>
+          <w:color w:val="000000"/>
+          <w:sz w:val="24"/>
+          <w:szCs w:val="24"/>
+          <w:shd w:val="clear" w:color="auto" w:fill="FFFFFF"/>
+        </w:rPr>
+        <w:t xml:space="preserve">Lo que más me costó en principio fue la realización del </w:t>
       </w:r>
       <w:proofErr w:type="spellStart"/>
       <w:r>
         <w:rPr>
-          <w:lang w:val="es-MX"/>
+          <w:rFonts w:ascii="Arial" w:hAnsi="Arial" w:cs="Arial"/>
+          <w:color w:val="000000"/>
+          <w:sz w:val="24"/>
+          <w:szCs w:val="24"/>
+          <w:shd w:val="clear" w:color="auto" w:fill="FFFFFF"/>
         </w:rPr>
         <w:t>pdf</w:t>
       </w:r>
       <w:proofErr w:type="spellEnd"/>
       <w:r>
         <w:rPr>
-          <w:lang w:val="es-MX"/>
-        </w:rPr>
-        <w:t xml:space="preserve"> ya que me toco aprender de la librería que us</w:t>
-      </w:r>
-      <w:r>
-        <w:rPr>
-          <w:lang w:val="es-MX"/>
-        </w:rPr>
-        <w:t>é</w:t>
-      </w:r>
-      <w:r>
-        <w:rPr>
-          <w:lang w:val="es-MX"/>
-        </w:rPr>
-        <w:t xml:space="preserve"> y pues fue algo tedioso, también se me dificult</w:t>
-      </w:r>
-      <w:r>
-        <w:rPr>
-          <w:lang w:val="es-MX"/>
-        </w:rPr>
-        <w:t>ó</w:t>
-      </w:r>
-      <w:r>
-        <w:rPr>
-          <w:lang w:val="es-MX"/>
-        </w:rPr>
-        <w:t xml:space="preserve"> mucho el poder lograr que el programa quedara con los colores de la </w:t>
-      </w:r>
-      <w:r>
-        <w:rPr>
-          <w:lang w:val="es-MX"/>
-        </w:rPr>
-        <w:t>javeriana,</w:t>
-      </w:r>
-      <w:r>
-        <w:rPr>
-          <w:lang w:val="es-MX"/>
-        </w:rPr>
-        <w:t xml:space="preserve"> pero si se pudo y ya como ultimo </w:t>
-      </w:r>
-      <w:r>
-        <w:rPr>
-          <w:lang w:val="es-MX"/>
-        </w:rPr>
-        <w:t>obstáculo</w:t>
-      </w:r>
-      <w:r>
-        <w:rPr>
-          <w:lang w:val="es-MX"/>
-        </w:rPr>
-        <w:t xml:space="preserve"> estuvo </w:t>
-      </w:r>
-      <w:r>
-        <w:rPr>
-          <w:lang w:val="es-MX"/>
-        </w:rPr>
-        <w:t xml:space="preserve">la parte </w:t>
-      </w:r>
-      <w:r>
-        <w:rPr>
-          <w:lang w:val="es-MX"/>
-        </w:rPr>
-        <w:lastRenderedPageBreak/>
-        <w:t>de las sesiones y cuentas,</w:t>
-      </w:r>
-      <w:r>
-        <w:rPr>
-          <w:lang w:val="es-MX"/>
-        </w:rPr>
-        <w:t xml:space="preserve"> el </w:t>
+          <w:rFonts w:ascii="Arial" w:hAnsi="Arial" w:cs="Arial"/>
+          <w:color w:val="000000"/>
+          <w:sz w:val="24"/>
+          <w:szCs w:val="24"/>
+          <w:shd w:val="clear" w:color="auto" w:fill="FFFFFF"/>
+        </w:rPr>
+        <w:t xml:space="preserve">, ya que me toco aprender de la librería que usé y pues fue algo tedioso, también se me dificultó mucho el poder lograr que el programa quedara con los colores de la Javeriana, pero si se pudo y ya como último obstáculo estuvo la parte de las sesiones y cuentas, el </w:t>
       </w:r>
       <w:proofErr w:type="spellStart"/>
       <w:r>
         <w:rPr>
-          <w:lang w:val="es-MX"/>
+          <w:rFonts w:ascii="Arial" w:hAnsi="Arial" w:cs="Arial"/>
+          <w:color w:val="000000"/>
+          <w:sz w:val="24"/>
+          <w:szCs w:val="24"/>
+          <w:shd w:val="clear" w:color="auto" w:fill="FFFFFF"/>
         </w:rPr>
         <w:t>login</w:t>
       </w:r>
       <w:proofErr w:type="spellEnd"/>
       <w:r>
         <w:rPr>
-          <w:lang w:val="es-MX"/>
+          <w:rFonts w:ascii="Arial" w:hAnsi="Arial" w:cs="Arial"/>
+          <w:color w:val="000000"/>
+          <w:sz w:val="24"/>
+          <w:szCs w:val="24"/>
+          <w:shd w:val="clear" w:color="auto" w:fill="FFFFFF"/>
         </w:rPr>
         <w:t xml:space="preserve"> y </w:t>
       </w:r>
       <w:proofErr w:type="spellStart"/>
       <w:r>
         <w:rPr>
-          <w:lang w:val="es-MX"/>
+          <w:rFonts w:ascii="Arial" w:hAnsi="Arial" w:cs="Arial"/>
+          <w:color w:val="000000"/>
+          <w:sz w:val="24"/>
+          <w:szCs w:val="24"/>
+          <w:shd w:val="clear" w:color="auto" w:fill="FFFFFF"/>
         </w:rPr>
         <w:t>logaout</w:t>
       </w:r>
       <w:proofErr w:type="spellEnd"/>
       <w:r>
         <w:rPr>
-          <w:lang w:val="es-MX"/>
-        </w:rPr>
-        <w:t xml:space="preserve"> para que dependiendo de la cuenta que ingresara se mostraran las funcionalidades de jurado, director o asistente</w:t>
-      </w:r>
-      <w:r>
-        <w:rPr>
-          <w:lang w:val="es-MX"/>
-        </w:rPr>
-        <w:t>.</w:t>
+          <w:rFonts w:ascii="Arial" w:hAnsi="Arial" w:cs="Arial"/>
+          <w:color w:val="000000"/>
+          <w:sz w:val="24"/>
+          <w:szCs w:val="24"/>
+          <w:shd w:val="clear" w:color="auto" w:fill="FFFFFF"/>
+        </w:rPr>
+        <w:t xml:space="preserve"> para que dependiendo de la cuenta que ingresara se mostraran las funcionalidades de jurado, director o asistente.</w:t>
       </w:r>
     </w:p>
     <w:sectPr>

</xml_diff>